<commit_message>
Test 1068, 1072, 1075-1081, clase Mis Documentos/modificación clase CrearDocumento
</commit_message>
<xml_diff>
--- a/Evidencia/DEC_1175.docx
+++ b/Evidencia/DEC_1175.docx
@@ -8,7 +8,7 @@
       </w:pPr>
       <w:r>
         <w:rPr>
-          <w:b w:val="true"/>
+          <w:b w:val="on"/>
           <w:sz w:val="40"/>
         </w:rPr>
         <w:t>Evidencia DEC_1175</w:t>
@@ -20,7 +20,7 @@
       </w:pPr>
       <w:r>
         <w:rPr>
-          <w:b w:val="false"/>
+          <w:b w:val="off"/>
           <w:sz w:val="28"/>
         </w:rPr>
         <w:t>Login por Identidad Digital</w:t>
@@ -37,12 +37,12 @@
         <w:drawing>
           <wp:inline distT="0" distR="0" distB="0" distL="0">
             <wp:extent cx="5080000" cy="5080000"/>
-            <wp:docPr id="0" name="Drawing 0" descr="C:\Users\Laura Andrade\eclipse-workspace\Dec5\screenshots\DEC_1175-Captura-Login_por_Identidad_Digital13293.jpg"/>
-            <a:graphic xmlns:a="http://schemas.openxmlformats.org/drawingml/2006/main">
-              <a:graphicData uri="http://schemas.openxmlformats.org/drawingml/2006/picture">
-                <pic:pic xmlns:pic="http://schemas.openxmlformats.org/drawingml/2006/picture">
-                  <pic:nvPicPr>
-                    <pic:cNvPr id="0" name="Picture 0" descr="C:\Users\Laura Andrade\eclipse-workspace\Dec5\screenshots\DEC_1175-Captura-Login_por_Identidad_Digital13293.jpg"/>
+            <wp:docPr id="0" name="Drawing 0" descr="C:\Users\Laura Andrade\eclipse-workspace\Dec5\screenshots\DEC_1175-Captura-Login_por_Identidad_Digital16515.jpg"/>
+            <a:graphic xmlns:a="http://schemas.openxmlformats.org/drawingml/2006/main">
+              <a:graphicData uri="http://schemas.openxmlformats.org/drawingml/2006/picture">
+                <pic:pic xmlns:pic="http://schemas.openxmlformats.org/drawingml/2006/picture">
+                  <pic:nvPicPr>
+                    <pic:cNvPr id="0" name="Picture 0" descr="C:\Users\Laura Andrade\eclipse-workspace\Dec5\screenshots\DEC_1175-Captura-Login_por_Identidad_Digital16515.jpg"/>
                     <pic:cNvPicPr>
                       <a:picLocks noChangeAspect="true"/>
                     </pic:cNvPicPr>
@@ -75,7 +75,7 @@
       </w:pPr>
       <w:r>
         <w:rPr>
-          <w:b w:val="false"/>
+          <w:b w:val="off"/>
           <w:sz w:val="28"/>
         </w:rPr>
         <w:t>Click al botón Autorizar</w:t>
@@ -92,12 +92,12 @@
         <w:drawing>
           <wp:inline distT="0" distR="0" distB="0" distL="0">
             <wp:extent cx="5080000" cy="5080000"/>
-            <wp:docPr id="1" name="Drawing 1" descr="C:\Users\Laura Andrade\eclipse-workspace\Dec5\screenshots\DEC_1175-Captura-Click_al_botón_Autorizar132913.jpg"/>
-            <a:graphic xmlns:a="http://schemas.openxmlformats.org/drawingml/2006/main">
-              <a:graphicData uri="http://schemas.openxmlformats.org/drawingml/2006/picture">
-                <pic:pic xmlns:pic="http://schemas.openxmlformats.org/drawingml/2006/picture">
-                  <pic:nvPicPr>
-                    <pic:cNvPr id="0" name="Picture 1" descr="C:\Users\Laura Andrade\eclipse-workspace\Dec5\screenshots\DEC_1175-Captura-Click_al_botón_Autorizar132913.jpg"/>
+            <wp:docPr id="1" name="Drawing 1" descr="C:\Users\Laura Andrade\eclipse-workspace\Dec5\screenshots\DEC_1175-Captura-Click_al_botón_Autorizar165114.jpg"/>
+            <a:graphic xmlns:a="http://schemas.openxmlformats.org/drawingml/2006/main">
+              <a:graphicData uri="http://schemas.openxmlformats.org/drawingml/2006/picture">
+                <pic:pic xmlns:pic="http://schemas.openxmlformats.org/drawingml/2006/picture">
+                  <pic:nvPicPr>
+                    <pic:cNvPr id="0" name="Picture 1" descr="C:\Users\Laura Andrade\eclipse-workspace\Dec5\screenshots\DEC_1175-Captura-Click_al_botón_Autorizar165114.jpg"/>
                     <pic:cNvPicPr>
                       <a:picLocks noChangeAspect="true"/>
                     </pic:cNvPicPr>
@@ -130,7 +130,7 @@
       </w:pPr>
       <w:r>
         <w:rPr>
-          <w:b w:val="false"/>
+          <w:b w:val="off"/>
           <w:sz w:val="28"/>
         </w:rPr>
         <w:t>Click a Nombre Usuario</w:t>
@@ -147,12 +147,12 @@
         <w:drawing>
           <wp:inline distT="0" distR="0" distB="0" distL="0">
             <wp:extent cx="5080000" cy="5080000"/>
-            <wp:docPr id="2" name="Drawing 2" descr="C:\Users\Laura Andrade\eclipse-workspace\Dec5\screenshots\DEC_1175-Captura-Click_a_Nombre_Usuario132916.jpg"/>
-            <a:graphic xmlns:a="http://schemas.openxmlformats.org/drawingml/2006/main">
-              <a:graphicData uri="http://schemas.openxmlformats.org/drawingml/2006/picture">
-                <pic:pic xmlns:pic="http://schemas.openxmlformats.org/drawingml/2006/picture">
-                  <pic:nvPicPr>
-                    <pic:cNvPr id="0" name="Picture 2" descr="C:\Users\Laura Andrade\eclipse-workspace\Dec5\screenshots\DEC_1175-Captura-Click_a_Nombre_Usuario132916.jpg"/>
+            <wp:docPr id="2" name="Drawing 2" descr="C:\Users\Laura Andrade\eclipse-workspace\Dec5\screenshots\DEC_1175-Captura-Click_a_Nombre_Usuario165117.jpg"/>
+            <a:graphic xmlns:a="http://schemas.openxmlformats.org/drawingml/2006/main">
+              <a:graphicData uri="http://schemas.openxmlformats.org/drawingml/2006/picture">
+                <pic:pic xmlns:pic="http://schemas.openxmlformats.org/drawingml/2006/picture">
+                  <pic:nvPicPr>
+                    <pic:cNvPr id="0" name="Picture 2" descr="C:\Users\Laura Andrade\eclipse-workspace\Dec5\screenshots\DEC_1175-Captura-Click_a_Nombre_Usuario165117.jpg"/>
                     <pic:cNvPicPr>
                       <a:picLocks noChangeAspect="true"/>
                     </pic:cNvPicPr>
@@ -185,7 +185,7 @@
       </w:pPr>
       <w:r>
         <w:rPr>
-          <w:b w:val="false"/>
+          <w:b w:val="off"/>
           <w:sz w:val="28"/>
         </w:rPr>
         <w:t>Click empresa ACEPTA</w:t>
@@ -202,12 +202,12 @@
         <w:drawing>
           <wp:inline distT="0" distR="0" distB="0" distL="0">
             <wp:extent cx="5080000" cy="5080000"/>
-            <wp:docPr id="3" name="Drawing 3" descr="C:\Users\Laura Andrade\eclipse-workspace\Dec5\screenshots\DEC_1175-Captura-Click_empresa_ACEPTA132917.jpg"/>
-            <a:graphic xmlns:a="http://schemas.openxmlformats.org/drawingml/2006/main">
-              <a:graphicData uri="http://schemas.openxmlformats.org/drawingml/2006/picture">
-                <pic:pic xmlns:pic="http://schemas.openxmlformats.org/drawingml/2006/picture">
-                  <pic:nvPicPr>
-                    <pic:cNvPr id="0" name="Picture 3" descr="C:\Users\Laura Andrade\eclipse-workspace\Dec5\screenshots\DEC_1175-Captura-Click_empresa_ACEPTA132917.jpg"/>
+            <wp:docPr id="3" name="Drawing 3" descr="C:\Users\Laura Andrade\eclipse-workspace\Dec5\screenshots\DEC_1175-Captura-Click_empresa_ACEPTA165119.jpg"/>
+            <a:graphic xmlns:a="http://schemas.openxmlformats.org/drawingml/2006/main">
+              <a:graphicData uri="http://schemas.openxmlformats.org/drawingml/2006/picture">
+                <pic:pic xmlns:pic="http://schemas.openxmlformats.org/drawingml/2006/picture">
+                  <pic:nvPicPr>
+                    <pic:cNvPr id="0" name="Picture 3" descr="C:\Users\Laura Andrade\eclipse-workspace\Dec5\screenshots\DEC_1175-Captura-Click_empresa_ACEPTA165119.jpg"/>
                     <pic:cNvPicPr>
                       <a:picLocks noChangeAspect="true"/>
                     </pic:cNvPicPr>
@@ -240,7 +240,7 @@
       </w:pPr>
       <w:r>
         <w:rPr>
-          <w:b w:val="false"/>
+          <w:b w:val="off"/>
           <w:sz w:val="28"/>
         </w:rPr>
         <w:t>Click Crear Documento</w:t>
@@ -257,12 +257,12 @@
         <w:drawing>
           <wp:inline distT="0" distR="0" distB="0" distL="0">
             <wp:extent cx="5080000" cy="5080000"/>
-            <wp:docPr id="4" name="Drawing 4" descr="C:\Users\Laura Andrade\eclipse-workspace\Dec5\screenshots\DEC_1175-Captura-Click_Crear_Documento132922.jpg"/>
-            <a:graphic xmlns:a="http://schemas.openxmlformats.org/drawingml/2006/main">
-              <a:graphicData uri="http://schemas.openxmlformats.org/drawingml/2006/picture">
-                <pic:pic xmlns:pic="http://schemas.openxmlformats.org/drawingml/2006/picture">
-                  <pic:nvPicPr>
-                    <pic:cNvPr id="0" name="Picture 4" descr="C:\Users\Laura Andrade\eclipse-workspace\Dec5\screenshots\DEC_1175-Captura-Click_Crear_Documento132922.jpg"/>
+            <wp:docPr id="4" name="Drawing 4" descr="C:\Users\Laura Andrade\eclipse-workspace\Dec5\screenshots\DEC_1175-Captura-Click_Crear_Documento165127.jpg"/>
+            <a:graphic xmlns:a="http://schemas.openxmlformats.org/drawingml/2006/main">
+              <a:graphicData uri="http://schemas.openxmlformats.org/drawingml/2006/picture">
+                <pic:pic xmlns:pic="http://schemas.openxmlformats.org/drawingml/2006/picture">
+                  <pic:nvPicPr>
+                    <pic:cNvPr id="0" name="Picture 4" descr="C:\Users\Laura Andrade\eclipse-workspace\Dec5\screenshots\DEC_1175-Captura-Click_Crear_Documento165127.jpg"/>
                     <pic:cNvPicPr>
                       <a:picLocks noChangeAspect="true"/>
                     </pic:cNvPicPr>
@@ -295,7 +295,7 @@
       </w:pPr>
       <w:r>
         <w:rPr>
-          <w:b w:val="false"/>
+          <w:b w:val="off"/>
           <w:sz w:val="28"/>
         </w:rPr>
         <w:t>Click Botón Crear Plantilla DEC</w:t>
@@ -312,12 +312,12 @@
         <w:drawing>
           <wp:inline distT="0" distR="0" distB="0" distL="0">
             <wp:extent cx="5080000" cy="5080000"/>
-            <wp:docPr id="5" name="Drawing 5" descr="C:\Users\Laura Andrade\eclipse-workspace\Dec5\screenshots\DEC_1175-Captura-Click_Botón_Crear_Plantilla_DEC132926.jpg"/>
-            <a:graphic xmlns:a="http://schemas.openxmlformats.org/drawingml/2006/main">
-              <a:graphicData uri="http://schemas.openxmlformats.org/drawingml/2006/picture">
-                <pic:pic xmlns:pic="http://schemas.openxmlformats.org/drawingml/2006/picture">
-                  <pic:nvPicPr>
-                    <pic:cNvPr id="0" name="Picture 5" descr="C:\Users\Laura Andrade\eclipse-workspace\Dec5\screenshots\DEC_1175-Captura-Click_Botón_Crear_Plantilla_DEC132926.jpg"/>
+            <wp:docPr id="5" name="Drawing 5" descr="C:\Users\Laura Andrade\eclipse-workspace\Dec5\screenshots\DEC_1175-Captura-Click_Botón_Crear_Plantilla_DEC165134.jpg"/>
+            <a:graphic xmlns:a="http://schemas.openxmlformats.org/drawingml/2006/main">
+              <a:graphicData uri="http://schemas.openxmlformats.org/drawingml/2006/picture">
+                <pic:pic xmlns:pic="http://schemas.openxmlformats.org/drawingml/2006/picture">
+                  <pic:nvPicPr>
+                    <pic:cNvPr id="0" name="Picture 5" descr="C:\Users\Laura Andrade\eclipse-workspace\Dec5\screenshots\DEC_1175-Captura-Click_Botón_Crear_Plantilla_DEC165134.jpg"/>
                     <pic:cNvPicPr>
                       <a:picLocks noChangeAspect="true"/>
                     </pic:cNvPicPr>
@@ -350,7 +350,7 @@
       </w:pPr>
       <w:r>
         <w:rPr>
-          <w:b w:val="false"/>
+          <w:b w:val="off"/>
           <w:sz w:val="28"/>
         </w:rPr>
         <w:t>Click Crear Plantilla DEC</w:t>
@@ -367,12 +367,12 @@
         <w:drawing>
           <wp:inline distT="0" distR="0" distB="0" distL="0">
             <wp:extent cx="5080000" cy="5080000"/>
-            <wp:docPr id="6" name="Drawing 6" descr="C:\Users\Laura Andrade\eclipse-workspace\Dec5\screenshots\DEC_1175-Captura-Click_Crear_Plantilla_DEC132932.jpg"/>
-            <a:graphic xmlns:a="http://schemas.openxmlformats.org/drawingml/2006/main">
-              <a:graphicData uri="http://schemas.openxmlformats.org/drawingml/2006/picture">
-                <pic:pic xmlns:pic="http://schemas.openxmlformats.org/drawingml/2006/picture">
-                  <pic:nvPicPr>
-                    <pic:cNvPr id="0" name="Picture 6" descr="C:\Users\Laura Andrade\eclipse-workspace\Dec5\screenshots\DEC_1175-Captura-Click_Crear_Plantilla_DEC132932.jpg"/>
+            <wp:docPr id="6" name="Drawing 6" descr="C:\Users\Laura Andrade\eclipse-workspace\Dec5\screenshots\DEC_1175-Captura-Click_Crear_Plantilla_DEC165142.jpg"/>
+            <a:graphic xmlns:a="http://schemas.openxmlformats.org/drawingml/2006/main">
+              <a:graphicData uri="http://schemas.openxmlformats.org/drawingml/2006/picture">
+                <pic:pic xmlns:pic="http://schemas.openxmlformats.org/drawingml/2006/picture">
+                  <pic:nvPicPr>
+                    <pic:cNvPr id="0" name="Picture 6" descr="C:\Users\Laura Andrade\eclipse-workspace\Dec5\screenshots\DEC_1175-Captura-Click_Crear_Plantilla_DEC165142.jpg"/>
                     <pic:cNvPicPr>
                       <a:picLocks noChangeAspect="true"/>
                     </pic:cNvPicPr>
@@ -405,7 +405,7 @@
       </w:pPr>
       <w:r>
         <w:rPr>
-          <w:b w:val="false"/>
+          <w:b w:val="off"/>
           <w:sz w:val="28"/>
         </w:rPr>
         <w:t>Datos del Documento</w:t>
@@ -422,12 +422,12 @@
         <w:drawing>
           <wp:inline distT="0" distR="0" distB="0" distL="0">
             <wp:extent cx="5080000" cy="5080000"/>
-            <wp:docPr id="7" name="Drawing 7" descr="C:\Users\Laura Andrade\eclipse-workspace\Dec5\screenshots\DEC_1175-Captura-Datos_Documento132940.jpg"/>
-            <a:graphic xmlns:a="http://schemas.openxmlformats.org/drawingml/2006/main">
-              <a:graphicData uri="http://schemas.openxmlformats.org/drawingml/2006/picture">
-                <pic:pic xmlns:pic="http://schemas.openxmlformats.org/drawingml/2006/picture">
-                  <pic:nvPicPr>
-                    <pic:cNvPr id="0" name="Picture 7" descr="C:\Users\Laura Andrade\eclipse-workspace\Dec5\screenshots\DEC_1175-Captura-Datos_Documento132940.jpg"/>
+            <wp:docPr id="7" name="Drawing 7" descr="C:\Users\Laura Andrade\eclipse-workspace\Dec5\screenshots\DEC_1175-Captura-Datos_Documento165153.jpg"/>
+            <a:graphic xmlns:a="http://schemas.openxmlformats.org/drawingml/2006/main">
+              <a:graphicData uri="http://schemas.openxmlformats.org/drawingml/2006/picture">
+                <pic:pic xmlns:pic="http://schemas.openxmlformats.org/drawingml/2006/picture">
+                  <pic:nvPicPr>
+                    <pic:cNvPr id="0" name="Picture 7" descr="C:\Users\Laura Andrade\eclipse-workspace\Dec5\screenshots\DEC_1175-Captura-Datos_Documento165153.jpg"/>
                     <pic:cNvPicPr>
                       <a:picLocks noChangeAspect="true"/>
                     </pic:cNvPicPr>
@@ -460,7 +460,7 @@
       </w:pPr>
       <w:r>
         <w:rPr>
-          <w:b w:val="false"/>
+          <w:b w:val="off"/>
           <w:sz w:val="28"/>
         </w:rPr>
         <w:t>Click Botón Revisar y Continuar</w:t>
@@ -477,12 +477,12 @@
         <w:drawing>
           <wp:inline distT="0" distR="0" distB="0" distL="0">
             <wp:extent cx="5080000" cy="5080000"/>
-            <wp:docPr id="8" name="Drawing 8" descr="C:\Users\Laura Andrade\eclipse-workspace\Dec5\screenshots\DEC_1175-Captura-Click_Botón_Revisar_y_Continuar132941.jpg"/>
-            <a:graphic xmlns:a="http://schemas.openxmlformats.org/drawingml/2006/main">
-              <a:graphicData uri="http://schemas.openxmlformats.org/drawingml/2006/picture">
-                <pic:pic xmlns:pic="http://schemas.openxmlformats.org/drawingml/2006/picture">
-                  <pic:nvPicPr>
-                    <pic:cNvPr id="0" name="Picture 8" descr="C:\Users\Laura Andrade\eclipse-workspace\Dec5\screenshots\DEC_1175-Captura-Click_Botón_Revisar_y_Continuar132941.jpg"/>
+            <wp:docPr id="8" name="Drawing 8" descr="C:\Users\Laura Andrade\eclipse-workspace\Dec5\screenshots\DEC_1175-Captura-Click_Botón_Revisar_y_Continuar165154.jpg"/>
+            <a:graphic xmlns:a="http://schemas.openxmlformats.org/drawingml/2006/main">
+              <a:graphicData uri="http://schemas.openxmlformats.org/drawingml/2006/picture">
+                <pic:pic xmlns:pic="http://schemas.openxmlformats.org/drawingml/2006/picture">
+                  <pic:nvPicPr>
+                    <pic:cNvPr id="0" name="Picture 8" descr="C:\Users\Laura Andrade\eclipse-workspace\Dec5\screenshots\DEC_1175-Captura-Click_Botón_Revisar_y_Continuar165154.jpg"/>
                     <pic:cNvPicPr>
                       <a:picLocks noChangeAspect="true"/>
                     </pic:cNvPicPr>
@@ -515,7 +515,7 @@
       </w:pPr>
       <w:r>
         <w:rPr>
-          <w:b w:val="false"/>
+          <w:b w:val="off"/>
           <w:sz w:val="28"/>
         </w:rPr>
         <w:t>Click Botón Continuar</w:t>
@@ -532,12 +532,12 @@
         <w:drawing>
           <wp:inline distT="0" distR="0" distB="0" distL="0">
             <wp:extent cx="5080000" cy="5080000"/>
-            <wp:docPr id="9" name="Drawing 9" descr="C:\Users\Laura Andrade\eclipse-workspace\Dec5\screenshots\DEC_1175-Captura-Click_Botón_Continuar132946.jpg"/>
-            <a:graphic xmlns:a="http://schemas.openxmlformats.org/drawingml/2006/main">
-              <a:graphicData uri="http://schemas.openxmlformats.org/drawingml/2006/picture">
-                <pic:pic xmlns:pic="http://schemas.openxmlformats.org/drawingml/2006/picture">
-                  <pic:nvPicPr>
-                    <pic:cNvPr id="0" name="Picture 9" descr="C:\Users\Laura Andrade\eclipse-workspace\Dec5\screenshots\DEC_1175-Captura-Click_Botón_Continuar132946.jpg"/>
+            <wp:docPr id="9" name="Drawing 9" descr="C:\Users\Laura Andrade\eclipse-workspace\Dec5\screenshots\DEC_1175-Captura-Click_Botón_Continuar16520.jpg"/>
+            <a:graphic xmlns:a="http://schemas.openxmlformats.org/drawingml/2006/main">
+              <a:graphicData uri="http://schemas.openxmlformats.org/drawingml/2006/picture">
+                <pic:pic xmlns:pic="http://schemas.openxmlformats.org/drawingml/2006/picture">
+                  <pic:nvPicPr>
+                    <pic:cNvPr id="0" name="Picture 9" descr="C:\Users\Laura Andrade\eclipse-workspace\Dec5\screenshots\DEC_1175-Captura-Click_Botón_Continuar16520.jpg"/>
                     <pic:cNvPicPr>
                       <a:picLocks noChangeAspect="true"/>
                     </pic:cNvPicPr>
@@ -570,7 +570,7 @@
       </w:pPr>
       <w:r>
         <w:rPr>
-          <w:b w:val="false"/>
+          <w:b w:val="off"/>
           <w:sz w:val="28"/>
         </w:rPr>
         <w:t>Click Botón Configurar Firmantes</w:t>
@@ -587,12 +587,12 @@
         <w:drawing>
           <wp:inline distT="0" distR="0" distB="0" distL="0">
             <wp:extent cx="5080000" cy="5080000"/>
-            <wp:docPr id="10" name="Drawing 10" descr="C:\Users\Laura Andrade\eclipse-workspace\Dec5\screenshots\DEC_1175-Captura-Click_Botón_Configurar_Firmantes132952.jpg"/>
-            <a:graphic xmlns:a="http://schemas.openxmlformats.org/drawingml/2006/main">
-              <a:graphicData uri="http://schemas.openxmlformats.org/drawingml/2006/picture">
-                <pic:pic xmlns:pic="http://schemas.openxmlformats.org/drawingml/2006/picture">
-                  <pic:nvPicPr>
-                    <pic:cNvPr id="0" name="Picture 10" descr="C:\Users\Laura Andrade\eclipse-workspace\Dec5\screenshots\DEC_1175-Captura-Click_Botón_Configurar_Firmantes132952.jpg"/>
+            <wp:docPr id="10" name="Drawing 10" descr="C:\Users\Laura Andrade\eclipse-workspace\Dec5\screenshots\DEC_1175-Captura-Click_Botón_Configurar_Firmantes16526.jpg"/>
+            <a:graphic xmlns:a="http://schemas.openxmlformats.org/drawingml/2006/main">
+              <a:graphicData uri="http://schemas.openxmlformats.org/drawingml/2006/picture">
+                <pic:pic xmlns:pic="http://schemas.openxmlformats.org/drawingml/2006/picture">
+                  <pic:nvPicPr>
+                    <pic:cNvPr id="0" name="Picture 10" descr="C:\Users\Laura Andrade\eclipse-workspace\Dec5\screenshots\DEC_1175-Captura-Click_Botón_Configurar_Firmantes16526.jpg"/>
                     <pic:cNvPicPr>
                       <a:picLocks noChangeAspect="true"/>
                     </pic:cNvPicPr>
@@ -625,7 +625,7 @@
       </w:pPr>
       <w:r>
         <w:rPr>
-          <w:b w:val="false"/>
+          <w:b w:val="off"/>
           <w:sz w:val="28"/>
         </w:rPr>
         <w:t>Búsqueda Personas en Admin</w:t>
@@ -642,12 +642,12 @@
         <w:drawing>
           <wp:inline distT="0" distR="0" distB="0" distL="0">
             <wp:extent cx="5080000" cy="5080000"/>
-            <wp:docPr id="11" name="Drawing 11" descr="C:\Users\Laura Andrade\eclipse-workspace\Dec5\screenshots\DEC_1175-Captura-Personas_Admin132958.jpg"/>
-            <a:graphic xmlns:a="http://schemas.openxmlformats.org/drawingml/2006/main">
-              <a:graphicData uri="http://schemas.openxmlformats.org/drawingml/2006/picture">
-                <pic:pic xmlns:pic="http://schemas.openxmlformats.org/drawingml/2006/picture">
-                  <pic:nvPicPr>
-                    <pic:cNvPr id="0" name="Picture 11" descr="C:\Users\Laura Andrade\eclipse-workspace\Dec5\screenshots\DEC_1175-Captura-Personas_Admin132958.jpg"/>
+            <wp:docPr id="11" name="Drawing 11" descr="C:\Users\Laura Andrade\eclipse-workspace\Dec5\screenshots\DEC_1175-Captura-Personas_Admin165211.jpg"/>
+            <a:graphic xmlns:a="http://schemas.openxmlformats.org/drawingml/2006/main">
+              <a:graphicData uri="http://schemas.openxmlformats.org/drawingml/2006/picture">
+                <pic:pic xmlns:pic="http://schemas.openxmlformats.org/drawingml/2006/picture">
+                  <pic:nvPicPr>
+                    <pic:cNvPr id="0" name="Picture 11" descr="C:\Users\Laura Andrade\eclipse-workspace\Dec5\screenshots\DEC_1175-Captura-Personas_Admin165211.jpg"/>
                     <pic:cNvPicPr>
                       <a:picLocks noChangeAspect="true"/>
                     </pic:cNvPicPr>
@@ -680,7 +680,7 @@
       </w:pPr>
       <w:r>
         <w:rPr>
-          <w:b w:val="false"/>
+          <w:b w:val="off"/>
           <w:sz w:val="28"/>
         </w:rPr>
         <w:t>Click Firmante</w:t>
@@ -697,12 +697,12 @@
         <w:drawing>
           <wp:inline distT="0" distR="0" distB="0" distL="0">
             <wp:extent cx="5080000" cy="5080000"/>
-            <wp:docPr id="12" name="Drawing 12" descr="C:\Users\Laura Andrade\eclipse-workspace\Dec5\screenshots\DEC_1175-Captura-Click_Firmante132959.jpg"/>
-            <a:graphic xmlns:a="http://schemas.openxmlformats.org/drawingml/2006/main">
-              <a:graphicData uri="http://schemas.openxmlformats.org/drawingml/2006/picture">
-                <pic:pic xmlns:pic="http://schemas.openxmlformats.org/drawingml/2006/picture">
-                  <pic:nvPicPr>
-                    <pic:cNvPr id="0" name="Picture 12" descr="C:\Users\Laura Andrade\eclipse-workspace\Dec5\screenshots\DEC_1175-Captura-Click_Firmante132959.jpg"/>
+            <wp:docPr id="12" name="Drawing 12" descr="C:\Users\Laura Andrade\eclipse-workspace\Dec5\screenshots\DEC_1175-Captura-Click_Firmante165213.jpg"/>
+            <a:graphic xmlns:a="http://schemas.openxmlformats.org/drawingml/2006/main">
+              <a:graphicData uri="http://schemas.openxmlformats.org/drawingml/2006/picture">
+                <pic:pic xmlns:pic="http://schemas.openxmlformats.org/drawingml/2006/picture">
+                  <pic:nvPicPr>
+                    <pic:cNvPr id="0" name="Picture 12" descr="C:\Users\Laura Andrade\eclipse-workspace\Dec5\screenshots\DEC_1175-Captura-Click_Firmante165213.jpg"/>
                     <pic:cNvPicPr>
                       <a:picLocks noChangeAspect="true"/>
                     </pic:cNvPicPr>
@@ -735,7 +735,7 @@
       </w:pPr>
       <w:r>
         <w:rPr>
-          <w:b w:val="false"/>
+          <w:b w:val="off"/>
           <w:sz w:val="28"/>
         </w:rPr>
         <w:t>Click Botón Asignar</w:t>
@@ -752,12 +752,12 @@
         <w:drawing>
           <wp:inline distT="0" distR="0" distB="0" distL="0">
             <wp:extent cx="5080000" cy="5080000"/>
-            <wp:docPr id="13" name="Drawing 13" descr="C:\Users\Laura Andrade\eclipse-workspace\Dec5\screenshots\DEC_1175-Captura-Click_Botón_Asignar13303.jpg"/>
-            <a:graphic xmlns:a="http://schemas.openxmlformats.org/drawingml/2006/main">
-              <a:graphicData uri="http://schemas.openxmlformats.org/drawingml/2006/picture">
-                <pic:pic xmlns:pic="http://schemas.openxmlformats.org/drawingml/2006/picture">
-                  <pic:nvPicPr>
-                    <pic:cNvPr id="0" name="Picture 13" descr="C:\Users\Laura Andrade\eclipse-workspace\Dec5\screenshots\DEC_1175-Captura-Click_Botón_Asignar13303.jpg"/>
+            <wp:docPr id="13" name="Drawing 13" descr="C:\Users\Laura Andrade\eclipse-workspace\Dec5\screenshots\DEC_1175-Captura-Click_Botón_Asignar165216.jpg"/>
+            <a:graphic xmlns:a="http://schemas.openxmlformats.org/drawingml/2006/main">
+              <a:graphicData uri="http://schemas.openxmlformats.org/drawingml/2006/picture">
+                <pic:pic xmlns:pic="http://schemas.openxmlformats.org/drawingml/2006/picture">
+                  <pic:nvPicPr>
+                    <pic:cNvPr id="0" name="Picture 13" descr="C:\Users\Laura Andrade\eclipse-workspace\Dec5\screenshots\DEC_1175-Captura-Click_Botón_Asignar165216.jpg"/>
                     <pic:cNvPicPr>
                       <a:picLocks noChangeAspect="true"/>
                     </pic:cNvPicPr>
@@ -790,7 +790,7 @@
       </w:pPr>
       <w:r>
         <w:rPr>
-          <w:b w:val="false"/>
+          <w:b w:val="off"/>
           <w:sz w:val="28"/>
         </w:rPr>
         <w:t>Click Botón Agregar</w:t>
@@ -807,12 +807,12 @@
         <w:drawing>
           <wp:inline distT="0" distR="0" distB="0" distL="0">
             <wp:extent cx="5080000" cy="5080000"/>
-            <wp:docPr id="14" name="Drawing 14" descr="C:\Users\Laura Andrade\eclipse-workspace\Dec5\screenshots\DEC_1175-Captura-Click_Botón_Agregar13306.jpg"/>
-            <a:graphic xmlns:a="http://schemas.openxmlformats.org/drawingml/2006/main">
-              <a:graphicData uri="http://schemas.openxmlformats.org/drawingml/2006/picture">
-                <pic:pic xmlns:pic="http://schemas.openxmlformats.org/drawingml/2006/picture">
-                  <pic:nvPicPr>
-                    <pic:cNvPr id="0" name="Picture 14" descr="C:\Users\Laura Andrade\eclipse-workspace\Dec5\screenshots\DEC_1175-Captura-Click_Botón_Agregar13306.jpg"/>
+            <wp:docPr id="14" name="Drawing 14" descr="C:\Users\Laura Andrade\eclipse-workspace\Dec5\screenshots\DEC_1175-Captura-Click_Botón_Agregar165219.jpg"/>
+            <a:graphic xmlns:a="http://schemas.openxmlformats.org/drawingml/2006/main">
+              <a:graphicData uri="http://schemas.openxmlformats.org/drawingml/2006/picture">
+                <pic:pic xmlns:pic="http://schemas.openxmlformats.org/drawingml/2006/picture">
+                  <pic:nvPicPr>
+                    <pic:cNvPr id="0" name="Picture 14" descr="C:\Users\Laura Andrade\eclipse-workspace\Dec5\screenshots\DEC_1175-Captura-Click_Botón_Agregar165219.jpg"/>
                     <pic:cNvPicPr>
                       <a:picLocks noChangeAspect="true"/>
                     </pic:cNvPicPr>
@@ -845,62 +845,7 @@
       </w:pPr>
       <w:r>
         <w:rPr>
-          <w:b w:val="false"/>
-          <w:sz w:val="28"/>
-        </w:rPr>
-        <w:t>Datos de firmante</w:t>
-      </w:r>
-    </w:p>
-    <w:p/>
-    <w:p>
-      <w:pPr>
-        <w:jc w:val="center"/>
-      </w:pPr>
-      <w:r/>
-      <w:r>
-        <w:br/>
-        <w:drawing>
-          <wp:inline distT="0" distR="0" distB="0" distL="0">
-            <wp:extent cx="5080000" cy="5080000"/>
-            <wp:docPr id="15" name="Drawing 15" descr="C:\Users\Laura Andrade\eclipse-workspace\Dec5\screenshots\DEC_1175-Captura-Datos_Firmante_DEC133025.jpg"/>
-            <a:graphic xmlns:a="http://schemas.openxmlformats.org/drawingml/2006/main">
-              <a:graphicData uri="http://schemas.openxmlformats.org/drawingml/2006/picture">
-                <pic:pic xmlns:pic="http://schemas.openxmlformats.org/drawingml/2006/picture">
-                  <pic:nvPicPr>
-                    <pic:cNvPr id="0" name="Picture 15" descr="C:\Users\Laura Andrade\eclipse-workspace\Dec5\screenshots\DEC_1175-Captura-Datos_Firmante_DEC133025.jpg"/>
-                    <pic:cNvPicPr>
-                      <a:picLocks noChangeAspect="true"/>
-                    </pic:cNvPicPr>
-                  </pic:nvPicPr>
-                  <pic:blipFill>
-                    <a:blip r:embed="rId17"/>
-                    <a:stretch>
-                      <a:fillRect/>
-                    </a:stretch>
-                  </pic:blipFill>
-                  <pic:spPr>
-                    <a:xfrm>
-                      <a:off x="0" y="0"/>
-                      <a:ext cx="5080000" cy="5080000"/>
-                    </a:xfrm>
-                    <a:prstGeom prst="rect">
-                      <a:avLst/>
-                    </a:prstGeom>
-                  </pic:spPr>
-                </pic:pic>
-              </a:graphicData>
-            </a:graphic>
-          </wp:inline>
-        </w:drawing>
-      </w:r>
-    </w:p>
-    <w:p>
-      <w:pPr>
-        <w:jc w:val="left"/>
-      </w:pPr>
-      <w:r>
-        <w:rPr>
-          <w:b w:val="false"/>
+          <w:b w:val="off"/>
           <w:sz w:val="28"/>
         </w:rPr>
         <w:t>Caso NOK</w:t>
@@ -917,12 +862,12 @@
         <w:drawing>
           <wp:inline distT="0" distR="0" distB="0" distL="0">
             <wp:extent cx="5080000" cy="5080000"/>
-            <wp:docPr id="16" name="Drawing 16" descr="C:\Users\Laura Andrade\eclipse-workspace\Dec5\screenshots\DEC_1175-Captura-Caso_NOK133039.jpg"/>
-            <a:graphic xmlns:a="http://schemas.openxmlformats.org/drawingml/2006/main">
-              <a:graphicData uri="http://schemas.openxmlformats.org/drawingml/2006/picture">
-                <pic:pic xmlns:pic="http://schemas.openxmlformats.org/drawingml/2006/picture">
-                  <pic:nvPicPr>
-                    <pic:cNvPr id="0" name="Picture 16" descr="C:\Users\Laura Andrade\eclipse-workspace\Dec5\screenshots\DEC_1175-Captura-Caso_NOK133039.jpg"/>
+            <wp:docPr id="15" name="Drawing 15" descr="C:\Users\Laura Andrade\eclipse-workspace\Dec5\screenshots\DEC_1175-Captura-Caso_NOK165223.jpg"/>
+            <a:graphic xmlns:a="http://schemas.openxmlformats.org/drawingml/2006/main">
+              <a:graphicData uri="http://schemas.openxmlformats.org/drawingml/2006/picture">
+                <pic:pic xmlns:pic="http://schemas.openxmlformats.org/drawingml/2006/picture">
+                  <pic:nvPicPr>
+                    <pic:cNvPr id="0" name="Picture 15" descr="C:\Users\Laura Andrade\eclipse-workspace\Dec5\screenshots\DEC_1175-Captura-Caso_NOK165223.jpg"/>
                     <pic:cNvPicPr>
                       <a:picLocks noChangeAspect="true"/>
                     </pic:cNvPicPr>

</xml_diff>